<commit_message>
Propuesta y Oferta economica
</commit_message>
<xml_diff>
--- a/Oferta Económica.docx
+++ b/Oferta Económica.docx
@@ -1,10 +1,10 @@
 
 <file path=word/document.xml><?xml version="1.0" encoding="utf-8"?>
-<w:document xmlns:wpc="http://schemas.microsoft.com/office/word/2010/wordprocessingCanvas" xmlns:cx="http://schemas.microsoft.com/office/drawing/2014/chartex" xmlns:mc="http://schemas.openxmlformats.org/markup-compatibility/2006" xmlns:o="urn:schemas-microsoft-com:office:office" xmlns:r="http://schemas.openxmlformats.org/officeDocument/2006/relationships" xmlns:m="http://schemas.openxmlformats.org/officeDocument/2006/math" xmlns:v="urn:schemas-microsoft-com:vml" xmlns:wp14="http://schemas.microsoft.com/office/word/2010/wordprocessingDrawing" xmlns:wp="http://schemas.openxmlformats.org/drawingml/2006/wordprocessingDrawing" xmlns:w10="urn:schemas-microsoft-com:office:word" xmlns:w="http://schemas.openxmlformats.org/wordprocessingml/2006/main" xmlns:w14="http://schemas.microsoft.com/office/word/2010/wordml" xmlns:w15="http://schemas.microsoft.com/office/word/2012/wordml" xmlns:w16se="http://schemas.microsoft.com/office/word/2015/wordml/symex" xmlns:wpg="http://schemas.microsoft.com/office/word/2010/wordprocessingGroup" xmlns:wpi="http://schemas.microsoft.com/office/word/2010/wordprocessingInk" xmlns:wne="http://schemas.microsoft.com/office/word/2006/wordml" xmlns:wps="http://schemas.microsoft.com/office/word/2010/wordprocessingShape" mc:Ignorable="w14 w15 w16se wp14">
+<w:document xmlns:wpc="http://schemas.microsoft.com/office/word/2010/wordprocessingCanvas" xmlns:cx="http://schemas.microsoft.com/office/drawing/2014/chartex" xmlns:cx1="http://schemas.microsoft.com/office/drawing/2015/9/8/chartex" xmlns:cx2="http://schemas.microsoft.com/office/drawing/2015/10/21/chartex" xmlns:cx3="http://schemas.microsoft.com/office/drawing/2016/5/9/chartex" xmlns:cx4="http://schemas.microsoft.com/office/drawing/2016/5/10/chartex" xmlns:cx5="http://schemas.microsoft.com/office/drawing/2016/5/11/chartex" xmlns:cx6="http://schemas.microsoft.com/office/drawing/2016/5/12/chartex" xmlns:cx7="http://schemas.microsoft.com/office/drawing/2016/5/13/chartex" xmlns:cx8="http://schemas.microsoft.com/office/drawing/2016/5/14/chartex" xmlns:mc="http://schemas.openxmlformats.org/markup-compatibility/2006" xmlns:aink="http://schemas.microsoft.com/office/drawing/2016/ink" xmlns:am3d="http://schemas.microsoft.com/office/drawing/2017/model3d" xmlns:o="urn:schemas-microsoft-com:office:office" xmlns:r="http://schemas.openxmlformats.org/officeDocument/2006/relationships" xmlns:m="http://schemas.openxmlformats.org/officeDocument/2006/math" xmlns:v="urn:schemas-microsoft-com:vml" xmlns:wp14="http://schemas.microsoft.com/office/word/2010/wordprocessingDrawing" xmlns:wp="http://schemas.openxmlformats.org/drawingml/2006/wordprocessingDrawing" xmlns:w10="urn:schemas-microsoft-com:office:word" xmlns:w="http://schemas.openxmlformats.org/wordprocessingml/2006/main" xmlns:w14="http://schemas.microsoft.com/office/word/2010/wordml" xmlns:w15="http://schemas.microsoft.com/office/word/2012/wordml" xmlns:w16cex="http://schemas.microsoft.com/office/word/2018/wordml/cex" xmlns:w16cid="http://schemas.microsoft.com/office/word/2016/wordml/cid" xmlns:w16="http://schemas.microsoft.com/office/word/2018/wordml" xmlns:w16se="http://schemas.microsoft.com/office/word/2015/wordml/symex" xmlns:wpg="http://schemas.microsoft.com/office/word/2010/wordprocessingGroup" xmlns:wpi="http://schemas.microsoft.com/office/word/2010/wordprocessingInk" xmlns:wne="http://schemas.microsoft.com/office/word/2006/wordml" xmlns:wps="http://schemas.microsoft.com/office/word/2010/wordprocessingShape" mc:Ignorable="w14 w15 w16se w16cid w16 w16cex wp14">
   <w:body>
     <w:p>
       <w:pPr>
-        <w:jc w:val="both"/>
+        <w:jc w:val="center"/>
         <w:rPr>
           <w:rFonts w:ascii="Times New Roman" w:hAnsi="Times New Roman" w:cs="Times New Roman"/>
           <w:sz w:val="28"/>
@@ -17,28 +17,159 @@
           <w:sz w:val="28"/>
           <w:szCs w:val="28"/>
         </w:rPr>
-        <w:t>Oferta Económica:</w:t>
-      </w:r>
-    </w:p>
-    <w:p>
-      <w:pPr>
+        <w:t>Oferta Económica</w:t>
+      </w:r>
+    </w:p>
+    <w:p>
+      <w:pPr>
+        <w:pStyle w:val="Prrafodelista"/>
+        <w:numPr>
+          <w:ilvl w:val="0"/>
+          <w:numId w:val="1"/>
+        </w:numPr>
         <w:jc w:val="both"/>
         <w:rPr>
           <w:rFonts w:ascii="Times New Roman" w:hAnsi="Times New Roman" w:cs="Times New Roman"/>
-          <w:sz w:val="28"/>
-          <w:szCs w:val="28"/>
-        </w:rPr>
-      </w:pPr>
-      <w:r>
-        <w:rPr>
+          <w:b/>
+          <w:bCs/>
+        </w:rPr>
+      </w:pPr>
+      <w:r>
+        <w:rPr>
+          <w:rFonts w:ascii="Times New Roman" w:hAnsi="Times New Roman" w:cs="Times New Roman"/>
+          <w:b/>
+          <w:bCs/>
+        </w:rPr>
+        <w:t>Propuesta de valor</w:t>
+      </w:r>
+    </w:p>
+    <w:p>
+      <w:pPr>
+        <w:ind w:left="709"/>
+        <w:jc w:val="both"/>
+        <w:rPr>
+          <w:rFonts w:ascii="Times New Roman" w:hAnsi="Times New Roman" w:cs="Times New Roman"/>
+        </w:rPr>
+      </w:pPr>
+      <w:r>
+        <w:rPr>
+          <w:rFonts w:ascii="Times New Roman" w:hAnsi="Times New Roman" w:cs="Times New Roman"/>
+        </w:rPr>
+        <w:t>Se ofrece una configuración personalizada como solución a los problemas de telefonía y comunicación que puedan llegar a tener las empresas entre sus distintas sucursales o sedes</w:t>
+      </w:r>
+      <w:r>
+        <w:rPr>
+          <w:rFonts w:ascii="Times New Roman" w:hAnsi="Times New Roman" w:cs="Times New Roman"/>
+        </w:rPr>
+        <w:t>,</w:t>
+      </w:r>
+      <w:r>
+        <w:rPr>
+          <w:rFonts w:ascii="Times New Roman" w:hAnsi="Times New Roman" w:cs="Times New Roman"/>
+        </w:rPr>
+        <w:t xml:space="preserve"> mejorando el acoplamiento y rendimiento del negocio, </w:t>
+      </w:r>
+      <w:r>
+        <w:rPr>
+          <w:rFonts w:ascii="Times New Roman" w:hAnsi="Times New Roman" w:cs="Times New Roman"/>
+        </w:rPr>
+        <w:t xml:space="preserve">esta </w:t>
+      </w:r>
+      <w:r>
+        <w:rPr>
+          <w:rFonts w:ascii="Times New Roman" w:hAnsi="Times New Roman" w:cs="Times New Roman"/>
+        </w:rPr>
+        <w:t xml:space="preserve">solución </w:t>
+      </w:r>
+      <w:r>
+        <w:rPr>
+          <w:rFonts w:ascii="Times New Roman" w:hAnsi="Times New Roman" w:cs="Times New Roman"/>
+        </w:rPr>
+        <w:t xml:space="preserve">no solo está </w:t>
+      </w:r>
+      <w:r>
+        <w:rPr>
+          <w:rFonts w:ascii="Times New Roman" w:hAnsi="Times New Roman" w:cs="Times New Roman"/>
+        </w:rPr>
+        <w:t xml:space="preserve">caracterizada por la excelencia bien conocida de los ingenieros de la Escuela Colombiana de </w:t>
+      </w:r>
+      <w:r>
+        <w:rPr>
+          <w:rFonts w:ascii="Times New Roman" w:hAnsi="Times New Roman" w:cs="Times New Roman"/>
+        </w:rPr>
+        <w:t>I</w:t>
+      </w:r>
+      <w:r>
+        <w:rPr>
+          <w:rFonts w:ascii="Times New Roman" w:hAnsi="Times New Roman" w:cs="Times New Roman"/>
+        </w:rPr>
+        <w:t>ngeniería sino también por los precios razonables y accesibles del servicio</w:t>
+      </w:r>
+      <w:r>
+        <w:rPr>
+          <w:rFonts w:ascii="Times New Roman" w:hAnsi="Times New Roman" w:cs="Times New Roman"/>
+        </w:rPr>
+        <w:t>, precio que incluye la instalación</w:t>
+      </w:r>
+      <w:r>
+        <w:rPr>
+          <w:rFonts w:ascii="Times New Roman" w:hAnsi="Times New Roman" w:cs="Times New Roman"/>
+        </w:rPr>
+        <w:t xml:space="preserve"> completa</w:t>
+      </w:r>
+      <w:r>
+        <w:rPr>
+          <w:rFonts w:ascii="Times New Roman" w:hAnsi="Times New Roman" w:cs="Times New Roman"/>
+        </w:rPr>
+        <w:t xml:space="preserve"> de</w:t>
+      </w:r>
+      <w:r>
+        <w:rPr>
+          <w:rFonts w:ascii="Times New Roman" w:hAnsi="Times New Roman" w:cs="Times New Roman"/>
+        </w:rPr>
+        <w:t xml:space="preserve"> la infraestructura funcional</w:t>
+      </w:r>
+      <w:r>
+        <w:rPr>
+          <w:rFonts w:ascii="Times New Roman" w:hAnsi="Times New Roman" w:cs="Times New Roman"/>
+        </w:rPr>
+        <w:t>.</w:t>
+      </w:r>
+    </w:p>
+    <w:p>
+      <w:pPr>
+        <w:pStyle w:val="Prrafodelista"/>
+        <w:numPr>
+          <w:ilvl w:val="0"/>
+          <w:numId w:val="1"/>
+        </w:numPr>
+        <w:jc w:val="both"/>
+        <w:rPr>
+          <w:rFonts w:ascii="Times New Roman" w:hAnsi="Times New Roman" w:cs="Times New Roman"/>
+          <w:b/>
+          <w:bCs/>
+        </w:rPr>
+      </w:pPr>
+      <w:r>
+        <w:rPr>
+          <w:rFonts w:ascii="Times New Roman" w:hAnsi="Times New Roman" w:cs="Times New Roman"/>
+          <w:b/>
+          <w:bCs/>
           <w:noProof/>
-          <w:lang w:eastAsia="es-CO"/>
         </w:rPr>
         <w:drawing>
-          <wp:inline distT="0" distB="0" distL="0" distR="0" wp14:anchorId="1D28DD68" wp14:editId="20ABE72A">
-            <wp:extent cx="3667125" cy="3895725"/>
-            <wp:effectExtent l="0" t="0" r="9525" b="9525"/>
-            <wp:docPr id="1" name="Imagen 1"/>
+          <wp:anchor distT="0" distB="0" distL="114300" distR="114300" simplePos="0" relativeHeight="251661312" behindDoc="0" locked="0" layoutInCell="1" allowOverlap="1" wp14:anchorId="0B719E70" wp14:editId="163C58C5">
+            <wp:simplePos x="0" y="0"/>
+            <wp:positionH relativeFrom="margin">
+              <wp:align>right</wp:align>
+            </wp:positionH>
+            <wp:positionV relativeFrom="margin">
+              <wp:posOffset>2035589</wp:posOffset>
+            </wp:positionV>
+            <wp:extent cx="5612130" cy="2810510"/>
+            <wp:effectExtent l="0" t="0" r="7620" b="8890"/>
+            <wp:wrapSquare wrapText="bothSides"/>
+            <wp:docPr id="6146" name="Picture 2"/>
             <wp:cNvGraphicFramePr>
               <a:graphicFrameLocks xmlns:a="http://schemas.openxmlformats.org/drawingml/2006/main" noChangeAspect="1"/>
             </wp:cNvGraphicFramePr>
@@ -46,70 +177,407 @@
               <a:graphicData uri="http://schemas.openxmlformats.org/drawingml/2006/picture">
                 <pic:pic xmlns:pic="http://schemas.openxmlformats.org/drawingml/2006/picture">
                   <pic:nvPicPr>
-                    <pic:cNvPr id="1" name=""/>
-                    <pic:cNvPicPr/>
+                    <pic:cNvPr id="6146" name="Picture 2"/>
+                    <pic:cNvPicPr>
+                      <a:picLocks noChangeAspect="1" noChangeArrowheads="1"/>
+                    </pic:cNvPicPr>
                   </pic:nvPicPr>
                   <pic:blipFill>
-                    <a:blip r:embed="rId4"/>
+                    <a:blip r:embed="rId5">
+                      <a:extLst>
+                        <a:ext uri="{28A0092B-C50C-407E-A947-70E740481C1C}">
+                          <a14:useLocalDpi xmlns:a14="http://schemas.microsoft.com/office/drawing/2010/main" val="0"/>
+                        </a:ext>
+                      </a:extLst>
+                    </a:blip>
+                    <a:srcRect/>
                     <a:stretch>
                       <a:fillRect/>
                     </a:stretch>
                   </pic:blipFill>
-                  <pic:spPr>
+                  <pic:spPr bwMode="auto">
                     <a:xfrm>
                       <a:off x="0" y="0"/>
-                      <a:ext cx="3667125" cy="3895725"/>
+                      <a:ext cx="5612130" cy="2810510"/>
                     </a:xfrm>
                     <a:prstGeom prst="rect">
                       <a:avLst/>
                     </a:prstGeom>
+                    <a:noFill/>
+                    <a:ln w="9525">
+                      <a:noFill/>
+                      <a:miter lim="800000"/>
+                      <a:headEnd/>
+                      <a:tailEnd/>
+                    </a:ln>
+                    <a:effectLst/>
                   </pic:spPr>
                 </pic:pic>
               </a:graphicData>
             </a:graphic>
-          </wp:inline>
+          </wp:anchor>
         </w:drawing>
       </w:r>
-    </w:p>
-    <w:p>
-      <w:pPr>
+      <w:r>
+        <w:rPr>
+          <w:rFonts w:ascii="Times New Roman" w:hAnsi="Times New Roman" w:cs="Times New Roman"/>
+          <w:b/>
+          <w:bCs/>
+        </w:rPr>
+        <w:t>Topología</w:t>
+      </w:r>
+    </w:p>
+    <w:p>
+      <w:pPr>
+        <w:pStyle w:val="Prrafodelista"/>
         <w:jc w:val="both"/>
         <w:rPr>
           <w:rFonts w:ascii="Times New Roman" w:hAnsi="Times New Roman" w:cs="Times New Roman"/>
-          <w:sz w:val="28"/>
-          <w:szCs w:val="28"/>
-        </w:rPr>
-      </w:pPr>
-      <w:r>
-        <w:rPr>
-          <w:rFonts w:ascii="Times New Roman" w:hAnsi="Times New Roman" w:cs="Times New Roman"/>
+        </w:rPr>
+      </w:pPr>
+    </w:p>
+    <w:p>
+      <w:pPr>
+        <w:pStyle w:val="Prrafodelista"/>
+        <w:numPr>
+          <w:ilvl w:val="0"/>
+          <w:numId w:val="1"/>
+        </w:numPr>
+        <w:jc w:val="both"/>
+        <w:rPr>
+          <w:rFonts w:ascii="Times New Roman" w:hAnsi="Times New Roman" w:cs="Times New Roman"/>
+          <w:b/>
+          <w:bCs/>
+        </w:rPr>
+      </w:pPr>
+      <w:r>
+        <w:rPr>
+          <w:rFonts w:ascii="Times New Roman" w:hAnsi="Times New Roman" w:cs="Times New Roman"/>
+          <w:b/>
+          <w:bCs/>
+        </w:rPr>
+        <w:t>Descripción de la solución</w:t>
+      </w:r>
+    </w:p>
+    <w:p>
+      <w:pPr>
+        <w:pStyle w:val="Prrafodelista"/>
+        <w:rPr>
+          <w:rFonts w:ascii="Times New Roman" w:hAnsi="Times New Roman" w:cs="Times New Roman"/>
+          <w:b/>
+          <w:bCs/>
+        </w:rPr>
+      </w:pPr>
+    </w:p>
+    <w:p>
+      <w:pPr>
+        <w:pStyle w:val="Prrafodelista"/>
+        <w:jc w:val="both"/>
+        <w:rPr>
+          <w:rFonts w:ascii="Times New Roman" w:hAnsi="Times New Roman" w:cs="Times New Roman"/>
+        </w:rPr>
+      </w:pPr>
+      <w:r>
+        <w:rPr>
+          <w:rFonts w:ascii="Times New Roman" w:hAnsi="Times New Roman" w:cs="Times New Roman"/>
+        </w:rPr>
+        <w:t>La solución cuenta con cuatro routers (cada uno con una tarjeta serial), cuatro switches, ocho teléfonos Cisco y ocho computadores opcionales. Cada una de las cuatro zonas ofrecidas está configurada para poder realizar llamadas</w:t>
+      </w:r>
+      <w:r>
+        <w:rPr>
+          <w:rFonts w:ascii="Times New Roman" w:hAnsi="Times New Roman" w:cs="Times New Roman"/>
+        </w:rPr>
+        <w:t xml:space="preserve"> tanto</w:t>
+      </w:r>
+      <w:r>
+        <w:rPr>
+          <w:rFonts w:ascii="Times New Roman" w:hAnsi="Times New Roman" w:cs="Times New Roman"/>
+        </w:rPr>
+        <w:t xml:space="preserve"> </w:t>
+      </w:r>
+      <w:r>
+        <w:rPr>
+          <w:rFonts w:ascii="Times New Roman" w:hAnsi="Times New Roman" w:cs="Times New Roman"/>
+        </w:rPr>
+        <w:t>de forma local (dentro de la misma sede), como a otras sedes.</w:t>
+      </w:r>
+    </w:p>
+    <w:p>
+      <w:pPr>
+        <w:pStyle w:val="Prrafodelista"/>
+        <w:jc w:val="both"/>
+        <w:rPr>
+          <w:rFonts w:ascii="Times New Roman" w:hAnsi="Times New Roman" w:cs="Times New Roman"/>
+          <w:b/>
+          <w:bCs/>
+        </w:rPr>
+      </w:pPr>
+    </w:p>
+    <w:p>
+      <w:pPr>
+        <w:pStyle w:val="Prrafodelista"/>
+        <w:numPr>
+          <w:ilvl w:val="0"/>
+          <w:numId w:val="1"/>
+        </w:numPr>
+        <w:jc w:val="both"/>
+        <w:rPr>
+          <w:rFonts w:ascii="Times New Roman" w:hAnsi="Times New Roman" w:cs="Times New Roman"/>
+          <w:b/>
+          <w:bCs/>
+        </w:rPr>
+      </w:pPr>
+      <w:r>
+        <w:rPr>
+          <w:rFonts w:ascii="Times New Roman" w:hAnsi="Times New Roman" w:cs="Times New Roman"/>
+          <w:b/>
+          <w:bCs/>
+        </w:rPr>
+        <w:t>Valor Agregado</w:t>
+      </w:r>
+    </w:p>
+    <w:p>
+      <w:pPr>
+        <w:pStyle w:val="Prrafodelista"/>
+        <w:jc w:val="both"/>
+        <w:rPr>
+          <w:rFonts w:ascii="Times New Roman" w:hAnsi="Times New Roman" w:cs="Times New Roman"/>
+          <w:b/>
+          <w:bCs/>
+        </w:rPr>
+      </w:pPr>
+    </w:p>
+    <w:p>
+      <w:pPr>
+        <w:pStyle w:val="Prrafodelista"/>
+        <w:numPr>
+          <w:ilvl w:val="0"/>
+          <w:numId w:val="2"/>
+        </w:numPr>
+        <w:ind w:left="709"/>
+        <w:jc w:val="both"/>
+        <w:rPr>
+          <w:rFonts w:ascii="Times New Roman" w:hAnsi="Times New Roman" w:cs="Times New Roman"/>
+        </w:rPr>
+      </w:pPr>
+      <w:r>
+        <w:rPr>
+          <w:rFonts w:ascii="Times New Roman" w:hAnsi="Times New Roman" w:cs="Times New Roman"/>
+        </w:rPr>
+        <w:t>La solución resulta sumamente eficiente</w:t>
+      </w:r>
+      <w:r>
+        <w:rPr>
+          <w:rFonts w:ascii="Times New Roman" w:hAnsi="Times New Roman" w:cs="Times New Roman"/>
+        </w:rPr>
+        <w:t xml:space="preserve"> ya que no hay interferencia en la transmisión de datos en la red</w:t>
+      </w:r>
+      <w:r>
+        <w:rPr>
+          <w:rFonts w:ascii="Times New Roman" w:hAnsi="Times New Roman" w:cs="Times New Roman"/>
+        </w:rPr>
+        <w:t>,</w:t>
+      </w:r>
+      <w:r>
+        <w:rPr>
+          <w:rFonts w:ascii="Times New Roman" w:hAnsi="Times New Roman" w:cs="Times New Roman"/>
+        </w:rPr>
+        <w:t xml:space="preserve"> como sí sucede en alguna ofrecida por una empresa abierta a todo el público</w:t>
+      </w:r>
+      <w:r>
+        <w:rPr>
+          <w:rFonts w:ascii="Times New Roman" w:hAnsi="Times New Roman" w:cs="Times New Roman"/>
+        </w:rPr>
+        <w:t>,</w:t>
+      </w:r>
+      <w:r>
+        <w:rPr>
+          <w:rFonts w:ascii="Times New Roman" w:hAnsi="Times New Roman" w:cs="Times New Roman"/>
+        </w:rPr>
+        <w:t xml:space="preserve"> logrando intercomunicar a cada una de las </w:t>
+      </w:r>
+      <w:r>
+        <w:rPr>
+          <w:rFonts w:ascii="Times New Roman" w:hAnsi="Times New Roman" w:cs="Times New Roman"/>
+        </w:rPr>
+        <w:t>cuatro</w:t>
+      </w:r>
+      <w:r>
+        <w:rPr>
+          <w:rFonts w:ascii="Times New Roman" w:hAnsi="Times New Roman" w:cs="Times New Roman"/>
+        </w:rPr>
+        <w:t xml:space="preserve"> sedes de la empresa</w:t>
+      </w:r>
+      <w:r>
+        <w:rPr>
+          <w:rFonts w:ascii="Times New Roman" w:hAnsi="Times New Roman" w:cs="Times New Roman"/>
+        </w:rPr>
+        <w:t>,</w:t>
+      </w:r>
+      <w:r>
+        <w:rPr>
+          <w:rFonts w:ascii="Times New Roman" w:hAnsi="Times New Roman" w:cs="Times New Roman"/>
+        </w:rPr>
+        <w:t xml:space="preserve"> </w:t>
+      </w:r>
+      <w:r>
+        <w:rPr>
+          <w:rFonts w:ascii="Times New Roman" w:hAnsi="Times New Roman" w:cs="Times New Roman"/>
+        </w:rPr>
+        <w:t>las cuales podrían estar en diferentes ciudades, por ejemplo.</w:t>
+      </w:r>
+      <w:r>
+        <w:rPr>
+          <w:rFonts w:ascii="Times New Roman" w:hAnsi="Times New Roman" w:cs="Times New Roman"/>
+        </w:rPr>
+        <w:t xml:space="preserve"> Para esto se ofrecerán servicios de mantenimiento y disponibilidad 24*7</w:t>
+      </w:r>
+      <w:r>
+        <w:rPr>
+          <w:rFonts w:ascii="Times New Roman" w:hAnsi="Times New Roman" w:cs="Times New Roman"/>
+        </w:rPr>
+        <w:t>,</w:t>
+      </w:r>
+      <w:r>
+        <w:rPr>
+          <w:rFonts w:ascii="Times New Roman" w:hAnsi="Times New Roman" w:cs="Times New Roman"/>
+        </w:rPr>
+        <w:t xml:space="preserve"> ofreciendo el mejor servicio posible y promoviendo la mejora continua en lo que respecta a la comunicación del negocio.</w:t>
+      </w:r>
+    </w:p>
+    <w:p>
+      <w:pPr>
+        <w:pStyle w:val="Prrafodelista"/>
+        <w:numPr>
+          <w:ilvl w:val="0"/>
+          <w:numId w:val="2"/>
+        </w:numPr>
+        <w:ind w:left="709"/>
+        <w:jc w:val="both"/>
+        <w:rPr>
+          <w:rFonts w:ascii="Times New Roman" w:hAnsi="Times New Roman" w:cs="Times New Roman"/>
+        </w:rPr>
+      </w:pPr>
+      <w:r>
+        <w:rPr>
+          <w:rFonts w:ascii="Times New Roman" w:hAnsi="Times New Roman" w:cs="Times New Roman"/>
+        </w:rPr>
+        <w:t>Se incluyen los primeros dos años de mantenimiento gratuito.</w:t>
+      </w:r>
+    </w:p>
+    <w:p>
+      <w:pPr>
+        <w:pStyle w:val="Prrafodelista"/>
+        <w:numPr>
+          <w:ilvl w:val="0"/>
+          <w:numId w:val="2"/>
+        </w:numPr>
+        <w:ind w:left="709"/>
+        <w:jc w:val="both"/>
+        <w:rPr>
+          <w:rFonts w:ascii="Times New Roman" w:hAnsi="Times New Roman" w:cs="Times New Roman"/>
+        </w:rPr>
+      </w:pPr>
+      <w:r>
+        <w:rPr>
+          <w:rFonts w:ascii="Times New Roman" w:hAnsi="Times New Roman" w:cs="Times New Roman"/>
+        </w:rPr>
+        <w:t xml:space="preserve">Se incluye la funcionalidad de POE, la cual permite que los teléfonos no tengan que estar conectados a una toma eléctrica. </w:t>
+      </w:r>
+    </w:p>
+    <w:p>
+      <w:pPr>
+        <w:pStyle w:val="Prrafodelista"/>
+        <w:numPr>
+          <w:ilvl w:val="0"/>
+          <w:numId w:val="2"/>
+        </w:numPr>
+        <w:ind w:left="709"/>
+        <w:jc w:val="both"/>
+        <w:rPr>
+          <w:rFonts w:ascii="Times New Roman" w:hAnsi="Times New Roman" w:cs="Times New Roman"/>
+        </w:rPr>
+      </w:pPr>
+      <w:r>
+        <w:rPr>
+          <w:rFonts w:ascii="Times New Roman" w:hAnsi="Times New Roman" w:cs="Times New Roman"/>
+        </w:rPr>
+        <w:lastRenderedPageBreak/>
+        <w:t>Adicionalmente los routers cuentan con la configuración de un servicio DHCP el cual asigna automáticamente direcciones tanto a teléfonos como a computadores, facilitando</w:t>
+      </w:r>
+      <w:r>
+        <w:rPr>
+          <w:rFonts w:ascii="Times New Roman" w:hAnsi="Times New Roman" w:cs="Times New Roman"/>
+        </w:rPr>
+        <w:t>,</w:t>
+      </w:r>
+      <w:r>
+        <w:rPr>
+          <w:rFonts w:ascii="Times New Roman" w:hAnsi="Times New Roman" w:cs="Times New Roman"/>
+        </w:rPr>
+        <w:t xml:space="preserve"> en caso de una posible ampliación del número de dispositivos</w:t>
+      </w:r>
+      <w:r>
+        <w:rPr>
+          <w:rFonts w:ascii="Times New Roman" w:hAnsi="Times New Roman" w:cs="Times New Roman"/>
+        </w:rPr>
+        <w:t>,</w:t>
+      </w:r>
+      <w:r>
+        <w:rPr>
+          <w:rFonts w:ascii="Times New Roman" w:hAnsi="Times New Roman" w:cs="Times New Roman"/>
+        </w:rPr>
+        <w:t xml:space="preserve"> su configuración.</w:t>
+      </w:r>
+    </w:p>
+    <w:p>
+      <w:pPr>
+        <w:pStyle w:val="Prrafodelista"/>
+        <w:ind w:left="709"/>
+        <w:jc w:val="both"/>
+        <w:rPr>
+          <w:rFonts w:ascii="Times New Roman" w:hAnsi="Times New Roman" w:cs="Times New Roman"/>
+        </w:rPr>
+      </w:pPr>
+    </w:p>
+    <w:p>
+      <w:pPr>
+        <w:pStyle w:val="Prrafodelista"/>
+        <w:numPr>
+          <w:ilvl w:val="0"/>
+          <w:numId w:val="1"/>
+        </w:numPr>
+        <w:rPr>
+          <w:rFonts w:ascii="Times New Roman" w:hAnsi="Times New Roman" w:cs="Times New Roman"/>
+          <w:b/>
+          <w:bCs/>
           <w:sz w:val="24"/>
           <w:szCs w:val="24"/>
         </w:rPr>
-        <w:t>Gerente de ventas: David Mateo González Grimaldos</w:t>
-      </w:r>
-    </w:p>
-    <w:p>
-      <w:pPr>
-        <w:jc w:val="both"/>
-        <w:rPr>
-          <w:rFonts w:ascii="Times New Roman" w:hAnsi="Times New Roman" w:cs="Times New Roman"/>
+      </w:pPr>
+      <w:r>
+        <w:rPr>
+          <w:rFonts w:ascii="Times New Roman" w:hAnsi="Times New Roman" w:cs="Times New Roman"/>
+          <w:b/>
+          <w:bCs/>
           <w:sz w:val="24"/>
           <w:szCs w:val="24"/>
         </w:rPr>
-      </w:pPr>
-      <w:r>
-        <w:rPr>
-          <w:rFonts w:ascii="Times New Roman" w:hAnsi="Times New Roman" w:cs="Times New Roman"/>
+        <w:t>Precio</w:t>
+      </w:r>
+      <w:r>
+        <w:rPr>
+          <w:rFonts w:ascii="Times New Roman" w:hAnsi="Times New Roman" w:cs="Times New Roman"/>
+          <w:b/>
+          <w:bCs/>
           <w:sz w:val="24"/>
           <w:szCs w:val="24"/>
         </w:rPr>
-        <w:t>Precio de venta incluyendo computadores: $54,493.317 COP.</w:t>
-      </w:r>
-    </w:p>
-    <w:p>
-      <w:pPr>
-        <w:jc w:val="both"/>
+        <w:t>s</w:t>
+      </w:r>
+    </w:p>
+    <w:p>
+      <w:pPr>
         <w:rPr>
           <w:rFonts w:ascii="Times New Roman" w:hAnsi="Times New Roman" w:cs="Times New Roman"/>
           <w:sz w:val="24"/>
@@ -118,165 +586,278 @@
       </w:pPr>
       <w:r>
         <w:rPr>
+          <w:noProof/>
+          <w:lang w:eastAsia="es-CO"/>
+        </w:rPr>
+        <w:drawing>
+          <wp:anchor distT="0" distB="0" distL="114300" distR="114300" simplePos="0" relativeHeight="251658240" behindDoc="0" locked="0" layoutInCell="1" allowOverlap="1" wp14:anchorId="254A41D5" wp14:editId="3958487C">
+            <wp:simplePos x="0" y="0"/>
+            <wp:positionH relativeFrom="margin">
+              <wp:posOffset>970943</wp:posOffset>
+            </wp:positionH>
+            <wp:positionV relativeFrom="margin">
+              <wp:posOffset>1013625</wp:posOffset>
+            </wp:positionV>
+            <wp:extent cx="4011930" cy="2806700"/>
+            <wp:effectExtent l="0" t="0" r="7620" b="0"/>
+            <wp:wrapSquare wrapText="bothSides"/>
+            <wp:docPr id="4" name="Imagen 3">
+              <a:extLst xmlns:a="http://schemas.openxmlformats.org/drawingml/2006/main">
+                <a:ext uri="{FF2B5EF4-FFF2-40B4-BE49-F238E27FC236}">
+                  <a16:creationId xmlns:a16="http://schemas.microsoft.com/office/drawing/2014/main" id="{845B1E35-3439-40EE-AA80-6EC250F0CDE5}"/>
+                </a:ext>
+              </a:extLst>
+            </wp:docPr>
+            <wp:cNvGraphicFramePr>
+              <a:graphicFrameLocks xmlns:a="http://schemas.openxmlformats.org/drawingml/2006/main" noChangeAspect="1"/>
+            </wp:cNvGraphicFramePr>
+            <a:graphic xmlns:a="http://schemas.openxmlformats.org/drawingml/2006/main">
+              <a:graphicData uri="http://schemas.openxmlformats.org/drawingml/2006/picture">
+                <pic:pic xmlns:pic="http://schemas.openxmlformats.org/drawingml/2006/picture">
+                  <pic:nvPicPr>
+                    <pic:cNvPr id="4" name="Imagen 3">
+                      <a:extLst>
+                        <a:ext uri="{FF2B5EF4-FFF2-40B4-BE49-F238E27FC236}">
+                          <a16:creationId xmlns:a16="http://schemas.microsoft.com/office/drawing/2014/main" id="{845B1E35-3439-40EE-AA80-6EC250F0CDE5}"/>
+                        </a:ext>
+                      </a:extLst>
+                    </pic:cNvPr>
+                    <pic:cNvPicPr>
+                      <a:picLocks noChangeAspect="1"/>
+                    </pic:cNvPicPr>
+                  </pic:nvPicPr>
+                  <pic:blipFill rotWithShape="1">
+                    <a:blip r:embed="rId6">
+                      <a:extLst>
+                        <a:ext uri="{28A0092B-C50C-407E-A947-70E740481C1C}">
+                          <a14:useLocalDpi xmlns:a14="http://schemas.microsoft.com/office/drawing/2010/main" val="0"/>
+                        </a:ext>
+                      </a:extLst>
+                    </a:blip>
+                    <a:srcRect b="12576"/>
+                    <a:stretch/>
+                  </pic:blipFill>
+                  <pic:spPr bwMode="auto">
+                    <a:xfrm>
+                      <a:off x="0" y="0"/>
+                      <a:ext cx="4011930" cy="2806700"/>
+                    </a:xfrm>
+                    <a:prstGeom prst="rect">
+                      <a:avLst/>
+                    </a:prstGeom>
+                    <a:ln>
+                      <a:noFill/>
+                    </a:ln>
+                    <a:extLst>
+                      <a:ext uri="{53640926-AAD7-44D8-BBD7-CCE9431645EC}">
+                        <a14:shadowObscured xmlns:a14="http://schemas.microsoft.com/office/drawing/2010/main"/>
+                      </a:ext>
+                    </a:extLst>
+                  </pic:spPr>
+                </pic:pic>
+              </a:graphicData>
+            </a:graphic>
+            <wp14:sizeRelV relativeFrom="margin">
+              <wp14:pctHeight>0</wp14:pctHeight>
+            </wp14:sizeRelV>
+          </wp:anchor>
+        </w:drawing>
+      </w:r>
+    </w:p>
+    <w:p>
+      <w:pPr>
+        <w:rPr>
           <w:rFonts w:ascii="Times New Roman" w:hAnsi="Times New Roman" w:cs="Times New Roman"/>
           <w:sz w:val="24"/>
           <w:szCs w:val="24"/>
         </w:rPr>
-        <w:t>Precio de venta sin incluir c</w:t>
-      </w:r>
-      <w:r>
+      </w:pPr>
+    </w:p>
+    <w:p>
+      <w:pPr>
+        <w:rPr>
+          <w:noProof/>
+          <w:lang w:eastAsia="es-CO"/>
+        </w:rPr>
+      </w:pPr>
+    </w:p>
+    <w:p>
+      <w:pPr>
         <w:rPr>
           <w:rFonts w:ascii="Times New Roman" w:hAnsi="Times New Roman" w:cs="Times New Roman"/>
           <w:sz w:val="24"/>
           <w:szCs w:val="24"/>
         </w:rPr>
-        <w:t>omputadores: $</w:t>
-      </w:r>
-      <w:r>
+      </w:pPr>
+    </w:p>
+    <w:p>
+      <w:pPr>
         <w:rPr>
           <w:rFonts w:ascii="Times New Roman" w:hAnsi="Times New Roman" w:cs="Times New Roman"/>
           <w:sz w:val="24"/>
           <w:szCs w:val="24"/>
         </w:rPr>
-        <w:t>38</w:t>
-      </w:r>
-      <w:r>
+      </w:pPr>
+    </w:p>
+    <w:p>
+      <w:pPr>
         <w:rPr>
           <w:rFonts w:ascii="Times New Roman" w:hAnsi="Times New Roman" w:cs="Times New Roman"/>
           <w:sz w:val="24"/>
           <w:szCs w:val="24"/>
         </w:rPr>
-        <w:t>,493.317 COP.</w:t>
-      </w:r>
-    </w:p>
-    <w:p>
-      <w:pPr>
-        <w:jc w:val="both"/>
+      </w:pPr>
+    </w:p>
+    <w:p>
+      <w:pPr>
         <w:rPr>
           <w:rFonts w:ascii="Times New Roman" w:hAnsi="Times New Roman" w:cs="Times New Roman"/>
           <w:sz w:val="24"/>
           <w:szCs w:val="24"/>
         </w:rPr>
       </w:pPr>
-      <w:r>
+    </w:p>
+    <w:p>
+      <w:pPr>
         <w:rPr>
           <w:rFonts w:ascii="Times New Roman" w:hAnsi="Times New Roman" w:cs="Times New Roman"/>
           <w:sz w:val="24"/>
           <w:szCs w:val="24"/>
         </w:rPr>
-        <w:t xml:space="preserve">Propuesta de valor: </w:t>
-      </w:r>
-      <w:r>
+      </w:pPr>
+    </w:p>
+    <w:p>
+      <w:pPr>
         <w:rPr>
           <w:rFonts w:ascii="Times New Roman" w:hAnsi="Times New Roman" w:cs="Times New Roman"/>
           <w:sz w:val="24"/>
           <w:szCs w:val="24"/>
         </w:rPr>
-        <w:t>Se ofrece una configuración personalizada como solución a los problemas de telefonía y comunicación que puedan llegar a tener las empresas entre sus distintas sucursales o sedes</w:t>
-      </w:r>
-      <w:r>
+      </w:pPr>
+    </w:p>
+    <w:p>
+      <w:pPr>
         <w:rPr>
           <w:rFonts w:ascii="Times New Roman" w:hAnsi="Times New Roman" w:cs="Times New Roman"/>
           <w:sz w:val="24"/>
           <w:szCs w:val="24"/>
         </w:rPr>
-        <w:t>,</w:t>
-      </w:r>
-      <w:r>
+      </w:pPr>
+    </w:p>
+    <w:p>
+      <w:pPr>
         <w:rPr>
           <w:rFonts w:ascii="Times New Roman" w:hAnsi="Times New Roman" w:cs="Times New Roman"/>
           <w:sz w:val="24"/>
           <w:szCs w:val="24"/>
         </w:rPr>
-        <w:t xml:space="preserve"> mejorando el acoplamiento y rendimiento del negocio, </w:t>
-      </w:r>
-      <w:r>
+      </w:pPr>
+      <w:r>
+        <w:rPr>
+          <w:noProof/>
+          <w:lang w:eastAsia="es-CO"/>
+        </w:rPr>
+        <w:drawing>
+          <wp:anchor distT="0" distB="0" distL="114300" distR="114300" simplePos="0" relativeHeight="251660288" behindDoc="0" locked="0" layoutInCell="1" allowOverlap="1" wp14:anchorId="429D0883" wp14:editId="3ED67987">
+            <wp:simplePos x="0" y="0"/>
+            <wp:positionH relativeFrom="margin">
+              <wp:posOffset>955040</wp:posOffset>
+            </wp:positionH>
+            <wp:positionV relativeFrom="margin">
+              <wp:align>center</wp:align>
+            </wp:positionV>
+            <wp:extent cx="4011930" cy="434975"/>
+            <wp:effectExtent l="0" t="0" r="7620" b="3175"/>
+            <wp:wrapSquare wrapText="bothSides"/>
+            <wp:docPr id="2" name="Imagen 3">
+              <a:extLst xmlns:a="http://schemas.openxmlformats.org/drawingml/2006/main">
+                <a:ext uri="{FF2B5EF4-FFF2-40B4-BE49-F238E27FC236}">
+                  <a16:creationId xmlns:a16="http://schemas.microsoft.com/office/drawing/2014/main" id="{845B1E35-3439-40EE-AA80-6EC250F0CDE5}"/>
+                </a:ext>
+              </a:extLst>
+            </wp:docPr>
+            <wp:cNvGraphicFramePr>
+              <a:graphicFrameLocks xmlns:a="http://schemas.openxmlformats.org/drawingml/2006/main" noChangeAspect="1"/>
+            </wp:cNvGraphicFramePr>
+            <a:graphic xmlns:a="http://schemas.openxmlformats.org/drawingml/2006/main">
+              <a:graphicData uri="http://schemas.openxmlformats.org/drawingml/2006/picture">
+                <pic:pic xmlns:pic="http://schemas.openxmlformats.org/drawingml/2006/picture">
+                  <pic:nvPicPr>
+                    <pic:cNvPr id="4" name="Imagen 3">
+                      <a:extLst>
+                        <a:ext uri="{FF2B5EF4-FFF2-40B4-BE49-F238E27FC236}">
+                          <a16:creationId xmlns:a16="http://schemas.microsoft.com/office/drawing/2014/main" id="{845B1E35-3439-40EE-AA80-6EC250F0CDE5}"/>
+                        </a:ext>
+                      </a:extLst>
+                    </pic:cNvPr>
+                    <pic:cNvPicPr>
+                      <a:picLocks noChangeAspect="1"/>
+                    </pic:cNvPicPr>
+                  </pic:nvPicPr>
+                  <pic:blipFill rotWithShape="1">
+                    <a:blip r:embed="rId6">
+                      <a:extLst>
+                        <a:ext uri="{28A0092B-C50C-407E-A947-70E740481C1C}">
+                          <a14:useLocalDpi xmlns:a14="http://schemas.microsoft.com/office/drawing/2010/main" val="0"/>
+                        </a:ext>
+                      </a:extLst>
+                    </a:blip>
+                    <a:srcRect t="86434"/>
+                    <a:stretch/>
+                  </pic:blipFill>
+                  <pic:spPr bwMode="auto">
+                    <a:xfrm>
+                      <a:off x="0" y="0"/>
+                      <a:ext cx="4011930" cy="434975"/>
+                    </a:xfrm>
+                    <a:prstGeom prst="rect">
+                      <a:avLst/>
+                    </a:prstGeom>
+                    <a:ln>
+                      <a:noFill/>
+                    </a:ln>
+                    <a:extLst>
+                      <a:ext uri="{53640926-AAD7-44D8-BBD7-CCE9431645EC}">
+                        <a14:shadowObscured xmlns:a14="http://schemas.microsoft.com/office/drawing/2010/main"/>
+                      </a:ext>
+                    </a:extLst>
+                  </pic:spPr>
+                </pic:pic>
+              </a:graphicData>
+            </a:graphic>
+            <wp14:sizeRelV relativeFrom="margin">
+              <wp14:pctHeight>0</wp14:pctHeight>
+            </wp14:sizeRelV>
+          </wp:anchor>
+        </w:drawing>
+      </w:r>
+    </w:p>
+    <w:p>
+      <w:pPr>
         <w:rPr>
           <w:rFonts w:ascii="Times New Roman" w:hAnsi="Times New Roman" w:cs="Times New Roman"/>
           <w:sz w:val="24"/>
           <w:szCs w:val="24"/>
         </w:rPr>
-        <w:t xml:space="preserve">esta </w:t>
-      </w:r>
-      <w:r>
+      </w:pPr>
+    </w:p>
+    <w:p>
+      <w:pPr>
+        <w:ind w:firstLine="708"/>
         <w:rPr>
           <w:rFonts w:ascii="Times New Roman" w:hAnsi="Times New Roman" w:cs="Times New Roman"/>
           <w:sz w:val="24"/>
           <w:szCs w:val="24"/>
         </w:rPr>
-        <w:t xml:space="preserve">solución </w:t>
-      </w:r>
+      </w:pPr>
       <w:r>
         <w:rPr>
           <w:rFonts w:ascii="Times New Roman" w:hAnsi="Times New Roman" w:cs="Times New Roman"/>
           <w:sz w:val="24"/>
           <w:szCs w:val="24"/>
         </w:rPr>
-        <w:t xml:space="preserve">no solo está </w:t>
-      </w:r>
-      <w:r>
-        <w:rPr>
-          <w:rFonts w:ascii="Times New Roman" w:hAnsi="Times New Roman" w:cs="Times New Roman"/>
-          <w:sz w:val="24"/>
-          <w:szCs w:val="24"/>
-        </w:rPr>
-        <w:t>caracterizada por la excelencia bien conocida de los ingenieros de la Escuela Colombiana de ingeniería sino también por los precios razonables y accesibles del servicio</w:t>
-      </w:r>
-      <w:r>
-        <w:rPr>
-          <w:rFonts w:ascii="Times New Roman" w:hAnsi="Times New Roman" w:cs="Times New Roman"/>
-          <w:sz w:val="24"/>
-          <w:szCs w:val="24"/>
-        </w:rPr>
-        <w:t>, precio que incluye el mantenimiento y la instalación del producto.</w:t>
-      </w:r>
-    </w:p>
-    <w:p>
-      <w:pPr>
-        <w:jc w:val="both"/>
-        <w:rPr>
-          <w:rFonts w:ascii="Times New Roman" w:hAnsi="Times New Roman" w:cs="Times New Roman"/>
-          <w:sz w:val="24"/>
-          <w:szCs w:val="24"/>
-        </w:rPr>
-      </w:pPr>
-      <w:r>
-        <w:rPr>
-          <w:rFonts w:ascii="Times New Roman" w:hAnsi="Times New Roman" w:cs="Times New Roman"/>
-          <w:sz w:val="24"/>
-          <w:szCs w:val="24"/>
-        </w:rPr>
-        <w:t>Valor Agregado: La solución resulta sumamente eficiente logrando intercomunicar a cada una de las 4 sedes de la empresa de una manera eficaz y satisfactoria para los clientes. Para esto se ofrecerán servicios de mantenimiento y disponibilidad 24*7*5 ofreciendo el mejor servicio posible y promoviendo la mejora continua en lo que respecta a la comunicación del negocio.</w:t>
-      </w:r>
-    </w:p>
-    <w:p>
-      <w:pPr>
-        <w:rPr>
-          <w:rFonts w:ascii="Times New Roman" w:hAnsi="Times New Roman" w:cs="Times New Roman"/>
-          <w:sz w:val="24"/>
-          <w:szCs w:val="24"/>
-        </w:rPr>
-      </w:pPr>
-      <w:bookmarkStart w:id="0" w:name="_GoBack"/>
-      <w:bookmarkEnd w:id="0"/>
-    </w:p>
-    <w:p>
-      <w:pPr>
-        <w:rPr>
-          <w:rFonts w:ascii="Times New Roman" w:hAnsi="Times New Roman" w:cs="Times New Roman"/>
-          <w:sz w:val="24"/>
-          <w:szCs w:val="24"/>
-        </w:rPr>
-      </w:pPr>
-    </w:p>
-    <w:p>
-      <w:pPr>
-        <w:rPr>
-          <w:rFonts w:ascii="Times New Roman" w:hAnsi="Times New Roman" w:cs="Times New Roman"/>
-          <w:sz w:val="24"/>
-          <w:szCs w:val="24"/>
-        </w:rPr>
-      </w:pPr>
+        <w:t>En este total no se incluye ningún costo de mantenimiento</w:t>
+      </w:r>
     </w:p>
     <w:sectPr>
       <w:pgSz w:w="12240" w:h="15840"/>
@@ -288,8 +869,221 @@
 </w:document>
 </file>
 
+<file path=word/numbering.xml><?xml version="1.0" encoding="utf-8"?>
+<w:numbering xmlns:wpc="http://schemas.microsoft.com/office/word/2010/wordprocessingCanvas" xmlns:cx="http://schemas.microsoft.com/office/drawing/2014/chartex" xmlns:cx1="http://schemas.microsoft.com/office/drawing/2015/9/8/chartex" xmlns:cx2="http://schemas.microsoft.com/office/drawing/2015/10/21/chartex" xmlns:cx3="http://schemas.microsoft.com/office/drawing/2016/5/9/chartex" xmlns:cx4="http://schemas.microsoft.com/office/drawing/2016/5/10/chartex" xmlns:cx5="http://schemas.microsoft.com/office/drawing/2016/5/11/chartex" xmlns:cx6="http://schemas.microsoft.com/office/drawing/2016/5/12/chartex" xmlns:cx7="http://schemas.microsoft.com/office/drawing/2016/5/13/chartex" xmlns:cx8="http://schemas.microsoft.com/office/drawing/2016/5/14/chartex" xmlns:mc="http://schemas.openxmlformats.org/markup-compatibility/2006" xmlns:aink="http://schemas.microsoft.com/office/drawing/2016/ink" xmlns:am3d="http://schemas.microsoft.com/office/drawing/2017/model3d" xmlns:o="urn:schemas-microsoft-com:office:office" xmlns:r="http://schemas.openxmlformats.org/officeDocument/2006/relationships" xmlns:m="http://schemas.openxmlformats.org/officeDocument/2006/math" xmlns:v="urn:schemas-microsoft-com:vml" xmlns:wp14="http://schemas.microsoft.com/office/word/2010/wordprocessingDrawing" xmlns:wp="http://schemas.openxmlformats.org/drawingml/2006/wordprocessingDrawing" xmlns:w10="urn:schemas-microsoft-com:office:word" xmlns:w="http://schemas.openxmlformats.org/wordprocessingml/2006/main" xmlns:w14="http://schemas.microsoft.com/office/word/2010/wordml" xmlns:w15="http://schemas.microsoft.com/office/word/2012/wordml" xmlns:w16cex="http://schemas.microsoft.com/office/word/2018/wordml/cex" xmlns:w16cid="http://schemas.microsoft.com/office/word/2016/wordml/cid" xmlns:w16="http://schemas.microsoft.com/office/word/2018/wordml" xmlns:w16se="http://schemas.microsoft.com/office/word/2015/wordml/symex" xmlns:wpg="http://schemas.microsoft.com/office/word/2010/wordprocessingGroup" xmlns:wpi="http://schemas.microsoft.com/office/word/2010/wordprocessingInk" xmlns:wne="http://schemas.microsoft.com/office/word/2006/wordml" xmlns:wps="http://schemas.microsoft.com/office/word/2010/wordprocessingShape" mc:Ignorable="w14 w15 w16se w16cid w16 w16cex wp14">
+  <w:abstractNum w:abstractNumId="0" w15:restartNumberingAfterBreak="0">
+    <w:nsid w:val="1FB101DE"/>
+    <w:multiLevelType w:val="hybridMultilevel"/>
+    <w:tmpl w:val="FE607388"/>
+    <w:lvl w:ilvl="0" w:tplc="240A000D">
+      <w:start w:val="1"/>
+      <w:numFmt w:val="bullet"/>
+      <w:lvlText w:val=""/>
+      <w:lvlJc w:val="left"/>
+      <w:pPr>
+        <w:ind w:left="1429" w:hanging="360"/>
+      </w:pPr>
+      <w:rPr>
+        <w:rFonts w:ascii="Wingdings" w:hAnsi="Wingdings" w:cs="Wingdings" w:hint="default"/>
+      </w:rPr>
+    </w:lvl>
+    <w:lvl w:ilvl="1" w:tplc="240A0003" w:tentative="1">
+      <w:start w:val="1"/>
+      <w:numFmt w:val="bullet"/>
+      <w:lvlText w:val="o"/>
+      <w:lvlJc w:val="left"/>
+      <w:pPr>
+        <w:ind w:left="2149" w:hanging="360"/>
+      </w:pPr>
+      <w:rPr>
+        <w:rFonts w:ascii="Courier New" w:hAnsi="Courier New" w:cs="Courier New" w:hint="default"/>
+      </w:rPr>
+    </w:lvl>
+    <w:lvl w:ilvl="2" w:tplc="240A0005" w:tentative="1">
+      <w:start w:val="1"/>
+      <w:numFmt w:val="bullet"/>
+      <w:lvlText w:val=""/>
+      <w:lvlJc w:val="left"/>
+      <w:pPr>
+        <w:ind w:left="2869" w:hanging="360"/>
+      </w:pPr>
+      <w:rPr>
+        <w:rFonts w:ascii="Wingdings" w:hAnsi="Wingdings" w:cs="Wingdings" w:hint="default"/>
+      </w:rPr>
+    </w:lvl>
+    <w:lvl w:ilvl="3" w:tplc="240A0001" w:tentative="1">
+      <w:start w:val="1"/>
+      <w:numFmt w:val="bullet"/>
+      <w:lvlText w:val=""/>
+      <w:lvlJc w:val="left"/>
+      <w:pPr>
+        <w:ind w:left="3589" w:hanging="360"/>
+      </w:pPr>
+      <w:rPr>
+        <w:rFonts w:ascii="Symbol" w:hAnsi="Symbol" w:cs="Symbol" w:hint="default"/>
+      </w:rPr>
+    </w:lvl>
+    <w:lvl w:ilvl="4" w:tplc="240A0003" w:tentative="1">
+      <w:start w:val="1"/>
+      <w:numFmt w:val="bullet"/>
+      <w:lvlText w:val="o"/>
+      <w:lvlJc w:val="left"/>
+      <w:pPr>
+        <w:ind w:left="4309" w:hanging="360"/>
+      </w:pPr>
+      <w:rPr>
+        <w:rFonts w:ascii="Courier New" w:hAnsi="Courier New" w:cs="Courier New" w:hint="default"/>
+      </w:rPr>
+    </w:lvl>
+    <w:lvl w:ilvl="5" w:tplc="240A0005" w:tentative="1">
+      <w:start w:val="1"/>
+      <w:numFmt w:val="bullet"/>
+      <w:lvlText w:val=""/>
+      <w:lvlJc w:val="left"/>
+      <w:pPr>
+        <w:ind w:left="5029" w:hanging="360"/>
+      </w:pPr>
+      <w:rPr>
+        <w:rFonts w:ascii="Wingdings" w:hAnsi="Wingdings" w:cs="Wingdings" w:hint="default"/>
+      </w:rPr>
+    </w:lvl>
+    <w:lvl w:ilvl="6" w:tplc="240A0001" w:tentative="1">
+      <w:start w:val="1"/>
+      <w:numFmt w:val="bullet"/>
+      <w:lvlText w:val=""/>
+      <w:lvlJc w:val="left"/>
+      <w:pPr>
+        <w:ind w:left="5749" w:hanging="360"/>
+      </w:pPr>
+      <w:rPr>
+        <w:rFonts w:ascii="Symbol" w:hAnsi="Symbol" w:cs="Symbol" w:hint="default"/>
+      </w:rPr>
+    </w:lvl>
+    <w:lvl w:ilvl="7" w:tplc="240A0003" w:tentative="1">
+      <w:start w:val="1"/>
+      <w:numFmt w:val="bullet"/>
+      <w:lvlText w:val="o"/>
+      <w:lvlJc w:val="left"/>
+      <w:pPr>
+        <w:ind w:left="6469" w:hanging="360"/>
+      </w:pPr>
+      <w:rPr>
+        <w:rFonts w:ascii="Courier New" w:hAnsi="Courier New" w:cs="Courier New" w:hint="default"/>
+      </w:rPr>
+    </w:lvl>
+    <w:lvl w:ilvl="8" w:tplc="240A0005" w:tentative="1">
+      <w:start w:val="1"/>
+      <w:numFmt w:val="bullet"/>
+      <w:lvlText w:val=""/>
+      <w:lvlJc w:val="left"/>
+      <w:pPr>
+        <w:ind w:left="7189" w:hanging="360"/>
+      </w:pPr>
+      <w:rPr>
+        <w:rFonts w:ascii="Wingdings" w:hAnsi="Wingdings" w:cs="Wingdings" w:hint="default"/>
+      </w:rPr>
+    </w:lvl>
+  </w:abstractNum>
+  <w:abstractNum w:abstractNumId="1" w15:restartNumberingAfterBreak="0">
+    <w:nsid w:val="6E271DEC"/>
+    <w:multiLevelType w:val="hybridMultilevel"/>
+    <w:tmpl w:val="1248AB7C"/>
+    <w:lvl w:ilvl="0" w:tplc="240A0011">
+      <w:start w:val="1"/>
+      <w:numFmt w:val="decimal"/>
+      <w:lvlText w:val="%1)"/>
+      <w:lvlJc w:val="left"/>
+      <w:pPr>
+        <w:ind w:left="720" w:hanging="360"/>
+      </w:pPr>
+      <w:rPr>
+        <w:rFonts w:hint="default"/>
+      </w:rPr>
+    </w:lvl>
+    <w:lvl w:ilvl="1" w:tplc="240A0019" w:tentative="1">
+      <w:start w:val="1"/>
+      <w:numFmt w:val="lowerLetter"/>
+      <w:lvlText w:val="%2."/>
+      <w:lvlJc w:val="left"/>
+      <w:pPr>
+        <w:ind w:left="1440" w:hanging="360"/>
+      </w:pPr>
+    </w:lvl>
+    <w:lvl w:ilvl="2" w:tplc="240A001B" w:tentative="1">
+      <w:start w:val="1"/>
+      <w:numFmt w:val="lowerRoman"/>
+      <w:lvlText w:val="%3."/>
+      <w:lvlJc w:val="right"/>
+      <w:pPr>
+        <w:ind w:left="2160" w:hanging="180"/>
+      </w:pPr>
+    </w:lvl>
+    <w:lvl w:ilvl="3" w:tplc="240A000F" w:tentative="1">
+      <w:start w:val="1"/>
+      <w:numFmt w:val="decimal"/>
+      <w:lvlText w:val="%4."/>
+      <w:lvlJc w:val="left"/>
+      <w:pPr>
+        <w:ind w:left="2880" w:hanging="360"/>
+      </w:pPr>
+    </w:lvl>
+    <w:lvl w:ilvl="4" w:tplc="240A0019" w:tentative="1">
+      <w:start w:val="1"/>
+      <w:numFmt w:val="lowerLetter"/>
+      <w:lvlText w:val="%5."/>
+      <w:lvlJc w:val="left"/>
+      <w:pPr>
+        <w:ind w:left="3600" w:hanging="360"/>
+      </w:pPr>
+    </w:lvl>
+    <w:lvl w:ilvl="5" w:tplc="240A001B" w:tentative="1">
+      <w:start w:val="1"/>
+      <w:numFmt w:val="lowerRoman"/>
+      <w:lvlText w:val="%6."/>
+      <w:lvlJc w:val="right"/>
+      <w:pPr>
+        <w:ind w:left="4320" w:hanging="180"/>
+      </w:pPr>
+    </w:lvl>
+    <w:lvl w:ilvl="6" w:tplc="240A000F" w:tentative="1">
+      <w:start w:val="1"/>
+      <w:numFmt w:val="decimal"/>
+      <w:lvlText w:val="%7."/>
+      <w:lvlJc w:val="left"/>
+      <w:pPr>
+        <w:ind w:left="5040" w:hanging="360"/>
+      </w:pPr>
+    </w:lvl>
+    <w:lvl w:ilvl="7" w:tplc="240A0019" w:tentative="1">
+      <w:start w:val="1"/>
+      <w:numFmt w:val="lowerLetter"/>
+      <w:lvlText w:val="%8."/>
+      <w:lvlJc w:val="left"/>
+      <w:pPr>
+        <w:ind w:left="5760" w:hanging="360"/>
+      </w:pPr>
+    </w:lvl>
+    <w:lvl w:ilvl="8" w:tplc="240A001B" w:tentative="1">
+      <w:start w:val="1"/>
+      <w:numFmt w:val="lowerRoman"/>
+      <w:lvlText w:val="%9."/>
+      <w:lvlJc w:val="right"/>
+      <w:pPr>
+        <w:ind w:left="6480" w:hanging="180"/>
+      </w:pPr>
+    </w:lvl>
+  </w:abstractNum>
+  <w:num w:numId="1">
+    <w:abstractNumId w:val="1"/>
+  </w:num>
+  <w:num w:numId="2">
+    <w:abstractNumId w:val="0"/>
+  </w:num>
+</w:numbering>
+</file>
+
 <file path=word/styles.xml><?xml version="1.0" encoding="utf-8"?>
-<w:styles xmlns:mc="http://schemas.openxmlformats.org/markup-compatibility/2006" xmlns:r="http://schemas.openxmlformats.org/officeDocument/2006/relationships" xmlns:w="http://schemas.openxmlformats.org/wordprocessingml/2006/main" xmlns:w14="http://schemas.microsoft.com/office/word/2010/wordml" xmlns:w15="http://schemas.microsoft.com/office/word/2012/wordml" xmlns:w16se="http://schemas.microsoft.com/office/word/2015/wordml/symex" mc:Ignorable="w14 w15 w16se">
+<w:styles xmlns:mc="http://schemas.openxmlformats.org/markup-compatibility/2006" xmlns:r="http://schemas.openxmlformats.org/officeDocument/2006/relationships" xmlns:w="http://schemas.openxmlformats.org/wordprocessingml/2006/main" xmlns:w14="http://schemas.microsoft.com/office/word/2010/wordml" xmlns:w15="http://schemas.microsoft.com/office/word/2012/wordml" xmlns:w16cex="http://schemas.microsoft.com/office/word/2018/wordml/cex" xmlns:w16cid="http://schemas.microsoft.com/office/word/2016/wordml/cid" xmlns:w16="http://schemas.microsoft.com/office/word/2018/wordml" xmlns:w16se="http://schemas.microsoft.com/office/word/2015/wordml/symex" mc:Ignorable="w14 w15 w16se w16cid w16 w16cex">
   <w:docDefaults>
     <w:rPrDefault>
       <w:rPr>
@@ -305,7 +1099,7 @@
       </w:pPr>
     </w:pPrDefault>
   </w:docDefaults>
-  <w:latentStyles w:defLockedState="0" w:defUIPriority="99" w:defSemiHidden="0" w:defUnhideWhenUsed="0" w:defQFormat="0" w:count="371">
+  <w:latentStyles w:defLockedState="0" w:defUIPriority="99" w:defSemiHidden="0" w:defUnhideWhenUsed="0" w:defQFormat="0" w:count="376">
     <w:lsdException w:name="Normal" w:uiPriority="0" w:qFormat="1"/>
     <w:lsdException w:name="heading 1" w:uiPriority="9" w:qFormat="1"/>
     <w:lsdException w:name="heading 2" w:semiHidden="1" w:uiPriority="9" w:unhideWhenUsed="1" w:qFormat="1"/>
@@ -677,6 +1471,11 @@
     <w:lsdException w:name="List Table 5 Dark Accent 6" w:uiPriority="50"/>
     <w:lsdException w:name="List Table 6 Colorful Accent 6" w:uiPriority="51"/>
     <w:lsdException w:name="List Table 7 Colorful Accent 6" w:uiPriority="52"/>
+    <w:lsdException w:name="Mention" w:semiHidden="1" w:unhideWhenUsed="1"/>
+    <w:lsdException w:name="Smart Hyperlink" w:semiHidden="1" w:unhideWhenUsed="1"/>
+    <w:lsdException w:name="Hashtag" w:semiHidden="1" w:unhideWhenUsed="1"/>
+    <w:lsdException w:name="Unresolved Mention" w:semiHidden="1" w:unhideWhenUsed="1"/>
+    <w:lsdException w:name="Smart Link" w:semiHidden="1" w:unhideWhenUsed="1"/>
   </w:latentStyles>
   <w:style w:type="paragraph" w:default="1" w:styleId="Normal">
     <w:name w:val="Normal"/>
@@ -708,6 +1507,17 @@
     <w:uiPriority w:val="99"/>
     <w:semiHidden/>
     <w:unhideWhenUsed/>
+  </w:style>
+  <w:style w:type="paragraph" w:styleId="Prrafodelista">
+    <w:name w:val="List Paragraph"/>
+    <w:basedOn w:val="Normal"/>
+    <w:uiPriority w:val="34"/>
+    <w:qFormat/>
+    <w:rsid w:val="002675F7"/>
+    <w:pPr>
+      <w:ind w:left="720"/>
+      <w:contextualSpacing/>
+    </w:pPr>
   </w:style>
 </w:styles>
 </file>

</xml_diff>